<commit_message>
base foundetion for work
</commit_message>
<xml_diff>
--- a/DRYHW1_324079136_215067257.docx
+++ b/DRYHW1_324079136_215067257.docx
@@ -42,18 +42,28 @@
         <w:br/>
         <w:t xml:space="preserve">אימייל: </w:t>
       </w:r>
-      <w:hyperlink r:id="rId5" w:history="1">
-        <w:r>
-          <w:rPr>
-            <w:rStyle w:val="Hyperlink"/>
-            <w:rFonts w:asciiTheme="minorBidi" w:hAnsiTheme="minorBidi"/>
-            <w:sz w:val="28"/>
-            <w:szCs w:val="28"/>
-            <w:lang w:val="en-US"/>
-          </w:rPr>
-          <w:t>r.yehonatan@campus.technion.ac.il</w:t>
-        </w:r>
-      </w:hyperlink>
+      <w:r>
+        <w:fldChar w:fldCharType="begin"/>
+      </w:r>
+      <w:r>
+        <w:instrText>HYPERLINK "mailto:r.yehonatan@campus.technion.ac.il"</w:instrText>
+      </w:r>
+      <w:r>
+        <w:fldChar w:fldCharType="separate"/>
+      </w:r>
+      <w:r>
+        <w:rPr>
+          <w:rStyle w:val="Hyperlink"/>
+          <w:rFonts w:asciiTheme="minorBidi" w:hAnsiTheme="minorBidi"/>
+          <w:sz w:val="28"/>
+          <w:szCs w:val="28"/>
+          <w:lang w:val="en-US"/>
+        </w:rPr>
+        <w:t>r.yehonatan@campus.technion.ac.il</w:t>
+      </w:r>
+      <w:r>
+        <w:fldChar w:fldCharType="end"/>
+      </w:r>
       <w:r>
         <w:rPr>
           <w:rFonts w:asciiTheme="minorBidi" w:hAnsiTheme="minorBidi"/>
@@ -588,20 +598,126 @@
           <w:rtl/>
           <w:lang w:val="en-US"/>
         </w:rPr>
-        <w:t>, ואין דרך לגרום לזה לקרות באמצעות שיבוץ קריאות מערכת.</w:t>
-      </w:r>
-    </w:p>
-    <w:p>
-      <w:pPr>
-        <w:bidi/>
-        <w:rPr>
-          <w:rFonts w:asciiTheme="minorBidi" w:hAnsiTheme="minorBidi"/>
-          <w:sz w:val="28"/>
-          <w:szCs w:val="28"/>
-          <w:rtl/>
-          <w:lang w:val="en-US"/>
-        </w:rPr>
-      </w:pPr>
+        <w:t xml:space="preserve">, </w:t>
+      </w:r>
+      <w:r>
+        <w:rPr>
+          <w:rFonts w:asciiTheme="minorBidi" w:hAnsiTheme="minorBidi" w:hint="cs"/>
+          <w:sz w:val="28"/>
+          <w:szCs w:val="28"/>
+          <w:rtl/>
+          <w:lang w:val="en-US"/>
+        </w:rPr>
+        <w:t>אבל אם נשנה את שורה 9 ל</w:t>
+      </w:r>
+      <w:r>
+        <w:rPr>
+          <w:rFonts w:asciiTheme="minorBidi" w:hAnsiTheme="minorBidi"/>
+          <w:sz w:val="28"/>
+          <w:szCs w:val="28"/>
+          <w:lang w:val="en-US"/>
+        </w:rPr>
+        <w:t>pid5= wait(null)</w:t>
+      </w:r>
+      <w:r>
+        <w:rPr>
+          <w:rFonts w:asciiTheme="minorBidi" w:hAnsiTheme="minorBidi" w:hint="cs"/>
+          <w:sz w:val="28"/>
+          <w:szCs w:val="28"/>
+          <w:rtl/>
+          <w:lang w:val="en-US"/>
+        </w:rPr>
+        <w:t xml:space="preserve"> אז האבא יחכה שהילד יסיים את ריצתו ובסופה יחזור ה</w:t>
+      </w:r>
+      <w:proofErr w:type="spellStart"/>
+      <w:r>
+        <w:rPr>
+          <w:rFonts w:asciiTheme="minorBidi" w:hAnsiTheme="minorBidi"/>
+          <w:sz w:val="28"/>
+          <w:szCs w:val="28"/>
+          <w:lang w:val="en-US"/>
+        </w:rPr>
+        <w:t>pid</w:t>
+      </w:r>
+      <w:proofErr w:type="spellEnd"/>
+      <w:r>
+        <w:rPr>
+          <w:rFonts w:asciiTheme="minorBidi" w:hAnsiTheme="minorBidi" w:hint="cs"/>
+          <w:sz w:val="28"/>
+          <w:szCs w:val="28"/>
+          <w:rtl/>
+          <w:lang w:val="en-US"/>
+        </w:rPr>
+        <w:t xml:space="preserve"> של הילד ל</w:t>
+      </w:r>
+      <w:r>
+        <w:rPr>
+          <w:rFonts w:asciiTheme="minorBidi" w:hAnsiTheme="minorBidi"/>
+          <w:sz w:val="28"/>
+          <w:szCs w:val="28"/>
+          <w:lang w:val="en-US"/>
+        </w:rPr>
+        <w:t>pid5</w:t>
+      </w:r>
+      <w:r>
+        <w:rPr>
+          <w:rFonts w:asciiTheme="minorBidi" w:hAnsiTheme="minorBidi" w:hint="cs"/>
+          <w:sz w:val="28"/>
+          <w:szCs w:val="28"/>
+          <w:rtl/>
+          <w:lang w:val="en-US"/>
+        </w:rPr>
+        <w:t xml:space="preserve"> כלומר, </w:t>
+      </w:r>
+      <w:r>
+        <w:rPr>
+          <w:rFonts w:asciiTheme="minorBidi" w:hAnsiTheme="minorBidi"/>
+          <w:sz w:val="28"/>
+          <w:szCs w:val="28"/>
+          <w:lang w:val="en-US"/>
+        </w:rPr>
+        <w:t>pid5=</w:t>
+      </w:r>
+      <w:proofErr w:type="spellStart"/>
+      <w:r>
+        <w:rPr>
+          <w:rFonts w:asciiTheme="minorBidi" w:hAnsiTheme="minorBidi"/>
+          <w:sz w:val="28"/>
+          <w:szCs w:val="28"/>
+          <w:lang w:val="en-US"/>
+        </w:rPr>
+        <w:t>pid_son</w:t>
+      </w:r>
+      <w:proofErr w:type="spellEnd"/>
+      <w:r>
+        <w:rPr>
+          <w:rFonts w:asciiTheme="minorBidi" w:hAnsiTheme="minorBidi" w:hint="cs"/>
+          <w:sz w:val="28"/>
+          <w:szCs w:val="28"/>
+          <w:rtl/>
+          <w:lang w:val="en-US"/>
+        </w:rPr>
+        <w:t xml:space="preserve"> כלומר </w:t>
+      </w:r>
+      <w:r>
+        <w:rPr>
+          <w:rFonts w:asciiTheme="minorBidi" w:hAnsiTheme="minorBidi"/>
+          <w:sz w:val="28"/>
+          <w:szCs w:val="28"/>
+          <w:lang w:val="en-US"/>
+        </w:rPr>
+        <w:t>pid5=pid3</w:t>
+      </w:r>
+      <w:r>
+        <w:rPr>
+          <w:rFonts w:asciiTheme="minorBidi" w:hAnsiTheme="minorBidi" w:hint="cs"/>
+          <w:sz w:val="28"/>
+          <w:szCs w:val="28"/>
+          <w:rtl/>
+          <w:lang w:val="en-US"/>
+        </w:rPr>
+        <w:t xml:space="preserve"> כנדרש.</w:t>
+      </w:r>
     </w:p>
     <w:p>
       <w:pPr>
@@ -1715,14 +1831,25 @@
               </w:rPr>
               <w:t xml:space="preserve"> כותב ל </w:t>
             </w:r>
-            <w:r>
-              <w:rPr>
-                <w:rFonts w:asciiTheme="minorBidi" w:hAnsiTheme="minorBidi"/>
-                <w:sz w:val="28"/>
-                <w:szCs w:val="28"/>
-                <w:lang w:val="en-US"/>
-              </w:rPr>
-              <w:t>fd=1</w:t>
+            <w:proofErr w:type="spellStart"/>
+            <w:r>
+              <w:rPr>
+                <w:rFonts w:asciiTheme="minorBidi" w:hAnsiTheme="minorBidi"/>
+                <w:sz w:val="28"/>
+                <w:szCs w:val="28"/>
+                <w:lang w:val="en-US"/>
+              </w:rPr>
+              <w:t>fd</w:t>
+            </w:r>
+            <w:proofErr w:type="spellEnd"/>
+            <w:r>
+              <w:rPr>
+                <w:rFonts w:asciiTheme="minorBidi" w:hAnsiTheme="minorBidi"/>
+                <w:sz w:val="28"/>
+                <w:szCs w:val="28"/>
+                <w:lang w:val="en-US"/>
+              </w:rPr>
+              <w:t>=1</w:t>
             </w:r>
             <w:r>
               <w:rPr>
@@ -3029,6 +3156,7 @@
         </w:rPr>
         <w:t xml:space="preserve"> אנו מעתיקים את המידע את המידע בכתיבה ובקריאה, בעזרת השימוש ב</w:t>
       </w:r>
+      <w:proofErr w:type="spellStart"/>
       <w:r>
         <w:rPr>
           <w:rFonts w:asciiTheme="minorBidi" w:hAnsiTheme="minorBidi"/>
@@ -3038,6 +3166,7 @@
         </w:rPr>
         <w:t>vmsplice</w:t>
       </w:r>
+      <w:proofErr w:type="spellEnd"/>
       <w:r>
         <w:rPr>
           <w:rFonts w:asciiTheme="minorBidi" w:hAnsiTheme="minorBidi" w:hint="cs"/>
@@ -3130,6 +3259,7 @@
         </w:rPr>
         <w:t xml:space="preserve"> משלו ובעת ביצוע </w:t>
       </w:r>
+      <w:proofErr w:type="spellStart"/>
       <w:r>
         <w:rPr>
           <w:rFonts w:asciiTheme="minorBidi" w:hAnsiTheme="minorBidi"/>
@@ -3139,6 +3269,7 @@
         </w:rPr>
         <w:t>execv</w:t>
       </w:r>
+      <w:proofErr w:type="spellEnd"/>
       <w:r>
         <w:rPr>
           <w:rFonts w:asciiTheme="minorBidi" w:hAnsiTheme="minorBidi" w:hint="cs"/>
@@ -3270,6 +3401,7 @@
         </w:rPr>
         <w:t xml:space="preserve">, תהליך הנכד יהיה "יתום" ולכן תהליך </w:t>
       </w:r>
+      <w:proofErr w:type="spellStart"/>
       <w:r>
         <w:rPr>
           <w:rFonts w:asciiTheme="minorBidi" w:hAnsiTheme="minorBidi"/>
@@ -3279,6 +3411,7 @@
         </w:rPr>
         <w:t>init</w:t>
       </w:r>
+      <w:proofErr w:type="spellEnd"/>
       <w:r>
         <w:rPr>
           <w:rFonts w:asciiTheme="minorBidi" w:hAnsiTheme="minorBidi" w:hint="cs"/>
@@ -3294,7 +3427,7 @@
       <w:pPr>
         <w:bidi/>
         <w:rPr>
-          <w:rFonts w:asciiTheme="minorBidi" w:hAnsiTheme="minorBidi" w:hint="cs"/>
+          <w:rFonts w:asciiTheme="minorBidi" w:hAnsiTheme="minorBidi"/>
           <w:sz w:val="28"/>
           <w:szCs w:val="28"/>
           <w:lang w:val="en-US"/>

</xml_diff>